<commit_message>
runs 16 and 17 done
</commit_message>
<xml_diff>
--- a/Run Notes.docx
+++ b/Run Notes.docx
@@ -996,10 +996,89 @@
       <w:r>
         <w:t xml:space="preserve"> (not done)</w:t>
       </w:r>
+    </w:p>
+    <w:p/>
+    <w:p>
+      <w:r>
+        <w:t xml:space="preserve">Run 16: </w:t>
+      </w:r>
+      <w:r>
+        <w:t xml:space="preserve">like Run 8 but simplify </w:t>
+      </w:r>
+      <w:proofErr w:type="spellStart"/>
+      <w:r>
+        <w:t>selectivities</w:t>
+      </w:r>
+      <w:proofErr w:type="spellEnd"/>
+      <w:r>
+        <w:t xml:space="preserve">. Put </w:t>
+      </w:r>
+      <w:proofErr w:type="spellStart"/>
+      <w:r>
+        <w:t>selblock</w:t>
+      </w:r>
+      <w:proofErr w:type="spellEnd"/>
+      <w:r>
+        <w:t xml:space="preserve"> 5 back to logistic, simplify age-specific </w:t>
+      </w:r>
+      <w:proofErr w:type="spellStart"/>
+      <w:r>
+        <w:t>selectivities</w:t>
+      </w:r>
+      <w:proofErr w:type="spellEnd"/>
+      <w:r>
+        <w:t xml:space="preserve"> for </w:t>
+      </w:r>
+      <w:proofErr w:type="gramStart"/>
+      <w:r>
+        <w:t>Vast</w:t>
+      </w:r>
+      <w:proofErr w:type="gramEnd"/>
+      <w:r>
+        <w:t xml:space="preserve"> indices. Make Rec CPA logistic</w:t>
+      </w:r>
+      <w:r>
+        <w:t>. (DONE)</w:t>
+      </w:r>
+    </w:p>
+    <w:p/>
+    <w:p>
+      <w:r>
+        <w:lastRenderedPageBreak/>
+        <w:t>Run 1</w:t>
+      </w:r>
+      <w:r>
+        <w:t>7</w:t>
+      </w:r>
+      <w:r>
+        <w:t xml:space="preserve">: </w:t>
+      </w:r>
+      <w:r>
+        <w:t xml:space="preserve">like Run </w:t>
+      </w:r>
+      <w:r>
+        <w:t>16</w:t>
+      </w:r>
+      <w:r>
+        <w:t xml:space="preserve"> but </w:t>
+      </w:r>
+      <w:r>
+        <w:t xml:space="preserve">use </w:t>
+      </w:r>
+      <w:proofErr w:type="spellStart"/>
+      <w:r>
+        <w:t>Dirichlet</w:t>
+      </w:r>
+      <w:proofErr w:type="spellEnd"/>
+      <w:r>
+        <w:t>.</w:t>
+      </w:r>
+      <w:r>
+        <w:t xml:space="preserve"> (DONE)</w:t>
+      </w:r>
       <w:bookmarkStart w:id="0" w:name="_GoBack"/>
       <w:bookmarkEnd w:id="0"/>
     </w:p>
-    <w:p/>
     <w:p/>
     <w:p/>
     <w:p/>

</xml_diff>